<commit_message>
Added a statement to the phase assesment.
</commit_message>
<xml_diff>
--- a/Construction Phase Status.docx
+++ b/Construction Phase Status.docx
@@ -1,6 +1,6 @@
 
 <file path=word/document.xml><?xml version="1.0" encoding="utf-8"?>
-<w:document xmlns:wpc="http://schemas.microsoft.com/office/word/2010/wordprocessingCanvas" xmlns:cx="http://schemas.microsoft.com/office/drawing/2014/chartex" xmlns:cx1="http://schemas.microsoft.com/office/drawing/2015/9/8/chartex" xmlns:cx2="http://schemas.microsoft.com/office/drawing/2015/10/21/chartex" xmlns:cx3="http://schemas.microsoft.com/office/drawing/2016/5/9/chartex" xmlns:cx4="http://schemas.microsoft.com/office/drawing/2016/5/10/chartex" xmlns:cx5="http://schemas.microsoft.com/office/drawing/2016/5/11/chartex" xmlns:cx6="http://schemas.microsoft.com/office/drawing/2016/5/12/chartex" xmlns:cx7="http://schemas.microsoft.com/office/drawing/2016/5/13/chartex" xmlns:cx8="http://schemas.microsoft.com/office/drawing/2016/5/14/chartex" xmlns:mc="http://schemas.openxmlformats.org/markup-compatibility/2006" xmlns:aink="http://schemas.microsoft.com/office/drawing/2016/ink" xmlns:am3d="http://schemas.microsoft.com/office/drawing/2017/model3d" xmlns:o="urn:schemas-microsoft-com:office:office" xmlns:r="http://schemas.openxmlformats.org/officeDocument/2006/relationships" xmlns:m="http://schemas.openxmlformats.org/officeDocument/2006/math" xmlns:v="urn:schemas-microsoft-com:vml" xmlns:wp14="http://schemas.microsoft.com/office/word/2010/wordprocessingDrawing" xmlns:wp="http://schemas.openxmlformats.org/drawingml/2006/wordprocessingDrawing" xmlns:w10="urn:schemas-microsoft-com:office:word" xmlns:w="http://schemas.openxmlformats.org/wordprocessingml/2006/main" xmlns:w14="http://schemas.microsoft.com/office/word/2010/wordml" xmlns:w15="http://schemas.microsoft.com/office/word/2012/wordml" xmlns:w16cid="http://schemas.microsoft.com/office/word/2016/wordml/cid" xmlns:w16se="http://schemas.microsoft.com/office/word/2015/wordml/symex" xmlns:wpg="http://schemas.microsoft.com/office/word/2010/wordprocessingGroup" xmlns:wpi="http://schemas.microsoft.com/office/word/2010/wordprocessingInk" xmlns:wne="http://schemas.microsoft.com/office/word/2006/wordml" xmlns:wps="http://schemas.microsoft.com/office/word/2010/wordprocessingShape" mc:Ignorable="w14 w15 w16se w16cid wp14">
+<w:document xmlns:wpc="http://schemas.microsoft.com/office/word/2010/wordprocessingCanvas" xmlns:mc="http://schemas.openxmlformats.org/markup-compatibility/2006" xmlns:o="urn:schemas-microsoft-com:office:office" xmlns:r="http://schemas.openxmlformats.org/officeDocument/2006/relationships" xmlns:m="http://schemas.openxmlformats.org/officeDocument/2006/math" xmlns:v="urn:schemas-microsoft-com:vml" xmlns:wp14="http://schemas.microsoft.com/office/word/2010/wordprocessingDrawing" xmlns:wp="http://schemas.openxmlformats.org/drawingml/2006/wordprocessingDrawing" xmlns:w10="urn:schemas-microsoft-com:office:word" xmlns:w="http://schemas.openxmlformats.org/wordprocessingml/2006/main" xmlns:w14="http://schemas.microsoft.com/office/word/2010/wordml" xmlns:w15="http://schemas.microsoft.com/office/word/2012/wordml" xmlns:wpg="http://schemas.microsoft.com/office/word/2010/wordprocessingGroup" xmlns:wpi="http://schemas.microsoft.com/office/word/2010/wordprocessingInk" xmlns:wne="http://schemas.microsoft.com/office/word/2006/wordml" xmlns:wps="http://schemas.microsoft.com/office/word/2010/wordprocessingShape" mc:Ignorable="w14 w15 wp14">
   <w:body>
     <w:bookmarkStart w:id="0" w:name="_Hlk515440011" w:displacedByCustomXml="next"/>
     <w:sdt>
@@ -256,18 +256,8 @@
                         <w:szCs w:val="24"/>
                         <w:lang w:val="en-AU"/>
                       </w:rPr>
-                      <w:t xml:space="preserve">Collin </w:t>
+                      <w:t>Collin McKeahnie</w:t>
                     </w:r>
-                    <w:proofErr w:type="spellStart"/>
-                    <w:r>
-                      <w:rPr>
-                        <w:sz w:val="24"/>
-                        <w:szCs w:val="24"/>
-                        <w:lang w:val="en-AU"/>
-                      </w:rPr>
-                      <w:t>McKeahnie</w:t>
-                    </w:r>
-                    <w:proofErr w:type="spellEnd"/>
                   </w:p>
                 </w:tc>
               </w:sdtContent>
@@ -286,8 +276,6 @@
             </w:rPr>
             <w:br w:type="page"/>
           </w:r>
-          <w:bookmarkStart w:id="1" w:name="_GoBack"/>
-          <w:bookmarkEnd w:id="1"/>
         </w:p>
         <w:p/>
       </w:sdtContent>
@@ -1798,12 +1786,12 @@
         </w:numPr>
         <w:spacing w:line="256" w:lineRule="auto"/>
       </w:pPr>
-      <w:bookmarkStart w:id="2" w:name="_Toc524890527"/>
+      <w:bookmarkStart w:id="1" w:name="_Toc524890527"/>
       <w:r>
         <w:lastRenderedPageBreak/>
         <w:t>Executive Summary</w:t>
       </w:r>
-      <w:bookmarkEnd w:id="2"/>
+      <w:bookmarkEnd w:id="1"/>
     </w:p>
     <w:p>
       <w:r>
@@ -1951,11 +1939,11 @@
         </w:numPr>
         <w:spacing w:line="256" w:lineRule="auto"/>
       </w:pPr>
-      <w:bookmarkStart w:id="3" w:name="_Toc524890528"/>
+      <w:bookmarkStart w:id="2" w:name="_Toc524890528"/>
       <w:r>
         <w:t>Iteration Evaluation and Reporting</w:t>
       </w:r>
-      <w:bookmarkEnd w:id="3"/>
+      <w:bookmarkEnd w:id="2"/>
     </w:p>
     <w:p>
       <w:pPr>
@@ -1966,19 +1954,41 @@
         </w:numPr>
         <w:spacing w:line="256" w:lineRule="auto"/>
       </w:pPr>
-      <w:bookmarkStart w:id="4" w:name="_Toc524890529"/>
+      <w:bookmarkStart w:id="3" w:name="_Toc524890529"/>
       <w:r>
         <w:t>Iteration 1</w:t>
       </w:r>
-      <w:bookmarkEnd w:id="4"/>
+      <w:bookmarkEnd w:id="3"/>
     </w:p>
     <w:p>
       <w:r>
         <w:t xml:space="preserve">The primary goal for this iteration was to get the game to a state where users could play against each other. We knew this would be a large task and that it would primarily have to </w:t>
       </w:r>
+      <w:commentRangeStart w:id="4"/>
+      <w:r>
+        <w:t xml:space="preserve">be completed by a single member of the design team. </w:t>
+      </w:r>
+      <w:commentRangeEnd w:id="4"/>
+      <w:r>
+        <w:rPr>
+          <w:rStyle w:val="CommentReference"/>
+          <w:lang w:eastAsia="en-US"/>
+        </w:rPr>
+        <w:commentReference w:id="4"/>
+      </w:r>
+    </w:p>
+    <w:p>
+      <w:r>
+        <w:t xml:space="preserve">The choice to elect a single team member to manage this entire task was essentially due to scaling as it was very difficult to break this task down into smaller pieces. The decision was made for Collin McKeahnie to carry out this task as he felt most comfortable with this part of the project. </w:t>
+      </w:r>
+    </w:p>
+    <w:p>
+      <w:r>
+        <w:t xml:space="preserve">By the end of this iteration multiplayer functionality had been added to the game and users could have multiple ongoing games happening at once. </w:t>
+      </w:r>
       <w:commentRangeStart w:id="5"/>
       <w:r>
-        <w:t xml:space="preserve">be completed by a single member of the design team. </w:t>
+        <w:t xml:space="preserve">The only aspect that was not completed to a production level was in the UI where placeholder art work was used. </w:t>
       </w:r>
       <w:commentRangeEnd w:id="5"/>
       <w:r>
@@ -1987,36 +1997,6 @@
           <w:lang w:eastAsia="en-US"/>
         </w:rPr>
         <w:commentReference w:id="5"/>
-      </w:r>
-    </w:p>
-    <w:p>
-      <w:r>
-        <w:t xml:space="preserve">The choice to elect a single team member to manage this entire task was essentially due to scaling as it was very difficult to break this task down into smaller pieces. The decision was made for Collin </w:t>
-      </w:r>
-      <w:proofErr w:type="spellStart"/>
-      <w:r>
-        <w:t>McKeahnie</w:t>
-      </w:r>
-      <w:proofErr w:type="spellEnd"/>
-      <w:r>
-        <w:t xml:space="preserve"> to carry out this task as he felt most comfortable with this part of the project. </w:t>
-      </w:r>
-    </w:p>
-    <w:p>
-      <w:r>
-        <w:t xml:space="preserve">By the end of this iteration multiplayer functionality had been added to the game and users could have multiple ongoing games happening at once. </w:t>
-      </w:r>
-      <w:commentRangeStart w:id="6"/>
-      <w:r>
-        <w:t xml:space="preserve">The only aspect that was not completed to a production level was in the UI where placeholder art work was used. </w:t>
-      </w:r>
-      <w:commentRangeEnd w:id="6"/>
-      <w:r>
-        <w:rPr>
-          <w:rStyle w:val="CommentReference"/>
-          <w:lang w:eastAsia="en-US"/>
-        </w:rPr>
-        <w:commentReference w:id="6"/>
       </w:r>
       <w:r>
         <w:t>It was expected that the U would not be at production level by the end of this iteration, the goal was only to have ‘multiplayer functionality’. The</w:t>
@@ -2069,22 +2049,22 @@
         </w:numPr>
         <w:spacing w:line="256" w:lineRule="auto"/>
       </w:pPr>
-      <w:bookmarkStart w:id="7" w:name="_Toc524890530"/>
+      <w:bookmarkStart w:id="6" w:name="_Toc524890530"/>
+      <w:commentRangeStart w:id="7"/>
       <w:commentRangeStart w:id="8"/>
-      <w:commentRangeStart w:id="9"/>
       <w:r>
         <w:t>Iteration 2</w:t>
       </w:r>
-      <w:commentRangeEnd w:id="8"/>
+      <w:commentRangeEnd w:id="7"/>
       <w:r>
         <w:rPr>
           <w:rStyle w:val="CommentReference"/>
           <w:smallCaps w:val="0"/>
           <w:lang w:eastAsia="en-US"/>
         </w:rPr>
-        <w:commentReference w:id="8"/>
-      </w:r>
-      <w:commentRangeEnd w:id="9"/>
+        <w:commentReference w:id="7"/>
+      </w:r>
+      <w:commentRangeEnd w:id="8"/>
       <w:r>
         <w:rPr>
           <w:rStyle w:val="CommentReference"/>
@@ -2095,9 +2075,9 @@
           <w:color w:val="auto"/>
           <w:lang w:eastAsia="en-US"/>
         </w:rPr>
-        <w:commentReference w:id="9"/>
-      </w:r>
-      <w:bookmarkEnd w:id="7"/>
+        <w:commentReference w:id="8"/>
+      </w:r>
+      <w:bookmarkEnd w:id="6"/>
     </w:p>
     <w:p>
       <w:r>
@@ -2380,27 +2360,30 @@
       </w:r>
     </w:p>
     <w:p>
+      <w:commentRangeStart w:id="9"/>
       <w:commentRangeStart w:id="10"/>
-      <w:commentRangeStart w:id="11"/>
       <w:r>
         <w:t xml:space="preserve">Overall, we did not achieve our goals this iteration. </w:t>
       </w:r>
-      <w:commentRangeEnd w:id="10"/>
+      <w:commentRangeEnd w:id="9"/>
       <w:r>
         <w:rPr>
           <w:rStyle w:val="CommentReference"/>
           <w:lang w:eastAsia="en-US"/>
         </w:rPr>
-        <w:commentReference w:id="10"/>
-      </w:r>
-      <w:commentRangeEnd w:id="11"/>
+        <w:commentReference w:id="9"/>
+      </w:r>
+      <w:commentRangeEnd w:id="10"/>
+      <w:r>
+        <w:t>Social integration was held up this iteration due to a hospital stay (personal reasons) as well as an update of the Facebook policies.</w:t>
+      </w:r>
       <w:r>
         <w:rPr>
           <w:rStyle w:val="CommentReference"/>
           <w:rFonts w:eastAsiaTheme="minorHAnsi"/>
           <w:lang w:eastAsia="en-US"/>
         </w:rPr>
-        <w:commentReference w:id="11"/>
+        <w:commentReference w:id="10"/>
       </w:r>
     </w:p>
     <w:p>
@@ -2412,11 +2395,11 @@
         </w:numPr>
         <w:spacing w:line="256" w:lineRule="auto"/>
       </w:pPr>
-      <w:bookmarkStart w:id="12" w:name="_Toc524890531"/>
+      <w:bookmarkStart w:id="11" w:name="_Toc524890531"/>
       <w:r>
         <w:t>Iteration 3</w:t>
       </w:r>
-      <w:bookmarkEnd w:id="12"/>
+      <w:bookmarkEnd w:id="11"/>
     </w:p>
     <w:p>
       <w:r>
@@ -2428,7 +2411,7 @@
       <w:r>
         <w:t xml:space="preserve"> into the game may prove challenging. Our aim for iteration 3 was to </w:t>
       </w:r>
-      <w:commentRangeStart w:id="13"/>
+      <w:commentRangeStart w:id="12"/>
       <w:r>
         <w:t>finish what was left from iteration 2</w:t>
       </w:r>
@@ -2438,13 +2421,13 @@
       <w:r>
         <w:t xml:space="preserve"> </w:t>
       </w:r>
-      <w:commentRangeEnd w:id="13"/>
+      <w:commentRangeEnd w:id="12"/>
       <w:r>
         <w:rPr>
           <w:rStyle w:val="CommentReference"/>
           <w:lang w:eastAsia="en-US"/>
         </w:rPr>
-        <w:commentReference w:id="13"/>
+        <w:commentReference w:id="12"/>
       </w:r>
       <w:r>
         <w:t>and to implement category specific rounds.</w:t>
@@ -2527,12 +2510,12 @@
         </w:numPr>
         <w:spacing w:line="256" w:lineRule="auto"/>
       </w:pPr>
-      <w:bookmarkStart w:id="14" w:name="_Toc524890532"/>
+      <w:bookmarkStart w:id="13" w:name="_Toc524890532"/>
       <w:r>
         <w:lastRenderedPageBreak/>
         <w:t>Iteration 4</w:t>
       </w:r>
-      <w:bookmarkEnd w:id="14"/>
+      <w:bookmarkEnd w:id="13"/>
     </w:p>
     <w:p>
       <w:r>
@@ -2589,11 +2572,7 @@
         <w:t xml:space="preserve">n expected, ultimately the app was published to Google’s Play Store but </w:t>
       </w:r>
       <w:r>
-        <w:t xml:space="preserve">was not uploaded to the iOS store. The iOS store has stricter conditions for apps and does not accept apps the are still in beta stage. The app will be exported as </w:t>
-      </w:r>
-      <w:proofErr w:type="gramStart"/>
-      <w:r>
-        <w:t>a</w:t>
+        <w:t>was not uploaded to the iOS store. The iOS store has stricter conditions for apps and does not accept apps the are still in beta stage. The app will be exported as a</w:t>
       </w:r>
       <w:r>
         <w:t xml:space="preserve"> </w:t>
@@ -2604,7 +2583,6 @@
       <w:r>
         <w:t>IPA</w:t>
       </w:r>
-      <w:proofErr w:type="gramEnd"/>
       <w:r>
         <w:t xml:space="preserve"> so users can install on their devices. </w:t>
       </w:r>
@@ -2627,11 +2605,11 @@
       <w:r>
         <w:t xml:space="preserve"> </w:t>
       </w:r>
-      <w:bookmarkStart w:id="15" w:name="_Toc524890533"/>
+      <w:bookmarkStart w:id="14" w:name="_Toc524890533"/>
       <w:r>
         <w:t>Iteration 5</w:t>
       </w:r>
-      <w:bookmarkEnd w:id="15"/>
+      <w:bookmarkEnd w:id="14"/>
     </w:p>
     <w:p>
       <w:r>
@@ -2683,100 +2661,100 @@
         </w:numPr>
         <w:spacing w:line="256" w:lineRule="auto"/>
       </w:pPr>
-      <w:bookmarkStart w:id="16" w:name="_Toc524890534"/>
-      <w:commentRangeStart w:id="17"/>
+      <w:bookmarkStart w:id="15" w:name="_Toc524890534"/>
+      <w:commentRangeStart w:id="16"/>
       <w:r>
         <w:t xml:space="preserve">Discussion </w:t>
       </w:r>
-      <w:commentRangeEnd w:id="17"/>
+      <w:commentRangeEnd w:id="16"/>
       <w:r>
         <w:rPr>
           <w:rStyle w:val="CommentReference"/>
           <w:smallCaps w:val="0"/>
           <w:lang w:eastAsia="en-US"/>
         </w:rPr>
-        <w:commentReference w:id="17"/>
+        <w:commentReference w:id="16"/>
       </w:r>
       <w:r>
         <w:t>of Risks &amp; Issues</w:t>
       </w:r>
-      <w:bookmarkEnd w:id="16"/>
+      <w:bookmarkEnd w:id="15"/>
     </w:p>
     <w:p>
       <w:pPr>
         <w:pStyle w:val="Heading2"/>
       </w:pPr>
-      <w:bookmarkStart w:id="18" w:name="_Toc524890535"/>
+      <w:bookmarkStart w:id="17" w:name="_Toc524890535"/>
       <w:r>
         <w:t>Server Connection Unavailable</w:t>
+      </w:r>
+      <w:bookmarkEnd w:id="17"/>
+    </w:p>
+    <w:p>
+      <w:r>
+        <w:t>Initially it was a problem that if the server was unavailable when it was required the game would crash. We have mitigated this issue by having the game fall back to single player mode where it only uses locally stored data</w:t>
+      </w:r>
+      <w:r>
+        <w:t xml:space="preserve">. </w:t>
+      </w:r>
+    </w:p>
+    <w:p>
+      <w:pPr>
+        <w:pStyle w:val="Heading2"/>
+      </w:pPr>
+      <w:bookmarkStart w:id="18" w:name="_Toc524890536"/>
+      <w:r>
+        <w:t>Project Scope</w:t>
       </w:r>
       <w:bookmarkEnd w:id="18"/>
     </w:p>
     <w:p>
       <w:r>
-        <w:t>Initially it was a problem that if the server was unavailable when it was required the game would crash. We have mitigated this issue by having the game fall back to single player mode where it only uses locally stored data</w:t>
-      </w:r>
-      <w:r>
-        <w:t xml:space="preserve">. </w:t>
+        <w:t xml:space="preserve">Technically this project was quite a challenge, combined with the time restraints of this phase we had to request an additional </w:t>
+      </w:r>
+      <w:r>
+        <w:t>two-week</w:t>
+      </w:r>
+      <w:r>
+        <w:t xml:space="preserve"> iteration for the construction phase. While this did help us get Let’s Quiz ready for beta testing we now have to compress our timeline for the final phase of the project. To meet the new deadline for the final phase of the project we have shortened our iterations from 14 days to 9 days. </w:t>
       </w:r>
     </w:p>
     <w:p>
       <w:pPr>
         <w:pStyle w:val="Heading2"/>
       </w:pPr>
-      <w:bookmarkStart w:id="19" w:name="_Toc524890536"/>
-      <w:r>
-        <w:t>Project Scope</w:t>
+      <w:bookmarkStart w:id="19" w:name="_Toc524890537"/>
+      <w:r>
+        <w:lastRenderedPageBreak/>
+        <w:t>Game becoming</w:t>
+      </w:r>
+      <w:r>
+        <w:t xml:space="preserve"> boring</w:t>
       </w:r>
       <w:bookmarkEnd w:id="19"/>
     </w:p>
     <w:p>
       <w:r>
-        <w:t xml:space="preserve">Technically this project was quite a challenge, combined with the time restraints of this phase we had to request an additional </w:t>
-      </w:r>
-      <w:r>
-        <w:t>two-week</w:t>
-      </w:r>
-      <w:r>
-        <w:t xml:space="preserve"> iteration for the construction phase. While this did help us get Let’s Quiz ready for beta testing we now have to compress our timeline for the final phase of the project. To meet the new deadline for the final phase of the project we have shortened our iterations from 14 days to 9 days. </w:t>
+        <w:t xml:space="preserve">Every addition we have added to the game, from multiplayer to question submission, to the various leader boards to changing theme to sci-fi has been aimed at making the game more engaging for users. If we have done our job right this will not be an </w:t>
+      </w:r>
+      <w:r>
+        <w:t>issue,</w:t>
+      </w:r>
+      <w:r>
+        <w:t xml:space="preserve"> but should it be pointed out as an issue in beta testing we will react accordingly.</w:t>
       </w:r>
     </w:p>
     <w:p>
       <w:pPr>
         <w:pStyle w:val="Heading2"/>
       </w:pPr>
-      <w:bookmarkStart w:id="20" w:name="_Toc524890537"/>
-      <w:r>
-        <w:lastRenderedPageBreak/>
-        <w:t>Game becoming</w:t>
-      </w:r>
-      <w:r>
-        <w:t xml:space="preserve"> boring</w:t>
+      <w:bookmarkStart w:id="20" w:name="_Toc524890538"/>
+      <w:commentRangeStart w:id="21"/>
+      <w:r>
+        <w:t>Cheating</w:t>
       </w:r>
       <w:bookmarkEnd w:id="20"/>
-    </w:p>
-    <w:p>
-      <w:r>
-        <w:t xml:space="preserve">Every addition we have added to the game, from multiplayer to question submission, to the various leader boards to changing theme to sci-fi has been aimed at making the game more engaging for users. If we have done our job right this will not be an </w:t>
-      </w:r>
-      <w:r>
-        <w:t>issue,</w:t>
-      </w:r>
-      <w:r>
-        <w:t xml:space="preserve"> but should it be pointed out as an issue in beta testing we will react accordingly.</w:t>
-      </w:r>
-    </w:p>
-    <w:p>
-      <w:pPr>
-        <w:pStyle w:val="Heading2"/>
-      </w:pPr>
-      <w:bookmarkStart w:id="21" w:name="_Toc524890538"/>
-      <w:commentRangeStart w:id="22"/>
-      <w:r>
-        <w:t>Cheating</w:t>
-      </w:r>
-      <w:bookmarkEnd w:id="21"/>
-      <w:commentRangeEnd w:id="22"/>
+      <w:commentRangeEnd w:id="21"/>
       <w:r>
         <w:rPr>
           <w:rStyle w:val="CommentReference"/>
@@ -2787,70 +2765,62 @@
           <w:color w:val="auto"/>
           <w:lang w:eastAsia="en-US"/>
         </w:rPr>
-        <w:commentReference w:id="22"/>
+        <w:commentReference w:id="21"/>
       </w:r>
     </w:p>
     <w:p>
       <w:r>
-        <w:t xml:space="preserve">At this stage cheating has been deemed to be a non-issue. While technically on an Android all a user would have to do is move the game to the ‘waiting’ state, </w:t>
-      </w:r>
-      <w:proofErr w:type="spellStart"/>
-      <w:r>
-        <w:t>ie</w:t>
-      </w:r>
-      <w:proofErr w:type="spellEnd"/>
-      <w:r>
-        <w:t xml:space="preserve"> page flip to another app, and the game will pause giving them an endless amount of time to look up the answer to the question we don’t think it will be a problem due to the trivial nature of the game. Essentially if you’re the sort of person who is going to cheat a game like Let’s Quiz, you have bigger problems in life.</w:t>
+        <w:t>At this stage cheating has been deemed to be a non-issue. While technically on an Android all a user would have to do is move the game to the ‘waiting’ state, ie page flip to another app, and the game will pause giving them an endless amount of time to look up the answer to the question we don’t think it will be a problem due to the trivial nature of the game. Essentially if you’re the sort of person who is going to cheat a game like Let’s Quiz, you have bigger problems in life.</w:t>
       </w:r>
     </w:p>
     <w:p>
       <w:pPr>
         <w:pStyle w:val="Heading2"/>
       </w:pPr>
-      <w:bookmarkStart w:id="23" w:name="_Toc524890539"/>
+      <w:bookmarkStart w:id="22" w:name="_Toc524890539"/>
       <w:r>
         <w:t>Interacting with foreign APIs</w:t>
+      </w:r>
+      <w:bookmarkEnd w:id="22"/>
+    </w:p>
+    <w:p>
+      <w:r>
+        <w:t xml:space="preserve">There are three APIs that we will have to interact with; Facebook, Google Play and Firebase (for push notifications). Knowing the size of the task the only </w:t>
+      </w:r>
+      <w:r>
+        <w:t>programming</w:t>
+      </w:r>
+      <w:r>
+        <w:t xml:space="preserve"> task given to Michelle was implementation of the social media Aps for Google Play and Facebook. We also have allowed 2 iterations for a single programmer to implement the Firebase API.</w:t>
+      </w:r>
+    </w:p>
+    <w:p>
+      <w:pPr>
+        <w:pStyle w:val="Heading2"/>
+      </w:pPr>
+      <w:bookmarkStart w:id="23" w:name="_Toc524890540"/>
+      <w:r>
+        <w:t>infringing on existing IP and copyright</w:t>
       </w:r>
       <w:bookmarkEnd w:id="23"/>
     </w:p>
     <w:p>
       <w:r>
-        <w:t xml:space="preserve">There are three APIs that we will have to interact with; Facebook, Google Play and Firebase (for push notifications). Knowing the size of the task the only </w:t>
-      </w:r>
-      <w:r>
-        <w:t>programming</w:t>
-      </w:r>
-      <w:r>
-        <w:t xml:space="preserve"> task given to Michelle was implementation of the social media Aps for Google Play and Facebook. We also have allowed 2 iterations for a single programmer to implement the Firebase API.</w:t>
+        <w:t>We do not believe this to be an issue. While we have not sort legal advice on the matter the basic idea of asking questions about a topic is not new and as such we do not see copyright infringement an issue for us.</w:t>
       </w:r>
     </w:p>
     <w:p>
       <w:pPr>
         <w:pStyle w:val="Heading2"/>
       </w:pPr>
-      <w:bookmarkStart w:id="24" w:name="_Toc524890540"/>
-      <w:r>
-        <w:t>infringing on existing IP and copyright</w:t>
+      <w:bookmarkStart w:id="24" w:name="_Toc524890541"/>
+      <w:r>
+        <w:t>iOS</w:t>
+      </w:r>
+      <w:r>
+        <w:t xml:space="preserve"> app submission</w:t>
       </w:r>
       <w:bookmarkEnd w:id="24"/>
-    </w:p>
-    <w:p>
-      <w:r>
-        <w:t>We do not believe this to be an issue. While we have not sort legal advice on the matter the basic idea of asking questions about a topic is not new and as such we do not see copyright infringement an issue for us.</w:t>
-      </w:r>
-    </w:p>
-    <w:p>
-      <w:pPr>
-        <w:pStyle w:val="Heading2"/>
-      </w:pPr>
-      <w:bookmarkStart w:id="25" w:name="_Toc524890541"/>
-      <w:r>
-        <w:t>iOS</w:t>
-      </w:r>
-      <w:r>
-        <w:t xml:space="preserve"> app submission</w:t>
-      </w:r>
-      <w:bookmarkEnd w:id="25"/>
     </w:p>
     <w:p>
       <w:r>
@@ -2891,11 +2861,11 @@
       <w:pPr>
         <w:pStyle w:val="Heading2"/>
       </w:pPr>
-      <w:bookmarkStart w:id="26" w:name="_Toc524890542"/>
+      <w:bookmarkStart w:id="25" w:name="_Toc524890542"/>
       <w:r>
         <w:t>Google Play Integration</w:t>
       </w:r>
-      <w:bookmarkEnd w:id="26"/>
+      <w:bookmarkEnd w:id="25"/>
     </w:p>
     <w:p>
       <w:r>
@@ -2926,12 +2896,12 @@
         </w:numPr>
         <w:spacing w:line="256" w:lineRule="auto"/>
       </w:pPr>
-      <w:bookmarkStart w:id="27" w:name="_Toc524890543"/>
-      <w:commentRangeStart w:id="28"/>
+      <w:bookmarkStart w:id="26" w:name="_Toc524890543"/>
+      <w:commentRangeStart w:id="27"/>
       <w:r>
         <w:t>Progress Compared to Project Plan</w:t>
       </w:r>
-      <w:commentRangeEnd w:id="28"/>
+      <w:commentRangeEnd w:id="27"/>
       <w:r>
         <w:rPr>
           <w:rStyle w:val="CommentReference"/>
@@ -2942,9 +2912,9 @@
           <w:color w:val="auto"/>
           <w:lang w:eastAsia="en-US"/>
         </w:rPr>
-        <w:commentReference w:id="28"/>
-      </w:r>
-      <w:bookmarkEnd w:id="27"/>
+        <w:commentReference w:id="27"/>
+      </w:r>
+      <w:bookmarkEnd w:id="26"/>
     </w:p>
     <w:p>
       <w:r>
@@ -3925,23 +3895,7 @@
                 <w:rFonts w:eastAsiaTheme="minorHAnsi" w:cstheme="minorHAnsi"/>
                 <w:lang w:eastAsia="en-AU"/>
               </w:rPr>
-              <w:t xml:space="preserve">Implementation of google play needed to be postponed till a working build could be uploaded to google console all scripts were written </w:t>
-            </w:r>
-            <w:proofErr w:type="gramStart"/>
-            <w:r>
-              <w:rPr>
-                <w:rFonts w:eastAsiaTheme="minorHAnsi" w:cstheme="minorHAnsi"/>
-                <w:lang w:eastAsia="en-AU"/>
-              </w:rPr>
-              <w:t>out</w:t>
-            </w:r>
-            <w:proofErr w:type="gramEnd"/>
-            <w:r>
-              <w:rPr>
-                <w:rFonts w:eastAsiaTheme="minorHAnsi" w:cstheme="minorHAnsi"/>
-                <w:lang w:eastAsia="en-AU"/>
-              </w:rPr>
-              <w:t xml:space="preserve"> but no </w:t>
+              <w:t xml:space="preserve">Implementation of google play needed to be postponed till a working build could be uploaded to google console all scripts were written out but no </w:t>
             </w:r>
             <w:r>
               <w:rPr>
@@ -4819,6 +4773,15 @@
                 <w:rFonts w:eastAsiaTheme="minorHAnsi" w:cstheme="minorHAnsi"/>
                 <w:lang w:eastAsia="en-AU"/>
               </w:rPr>
+              <w:t xml:space="preserve"> due to incompatability</w:t>
+            </w:r>
+            <w:bookmarkStart w:id="28" w:name="_GoBack"/>
+            <w:bookmarkEnd w:id="28"/>
+            <w:r>
+              <w:rPr>
+                <w:rFonts w:eastAsiaTheme="minorHAnsi" w:cstheme="minorHAnsi"/>
+                <w:lang w:eastAsia="en-AU"/>
+              </w:rPr>
               <w:t>.</w:t>
             </w:r>
           </w:p>
@@ -5911,7 +5874,7 @@
     </w:tbl>
     <w:p/>
     <w:sectPr>
-      <w:footerReference w:type="default" r:id="rId11"/>
+      <w:footerReference w:type="default" r:id="rId10"/>
       <w:pgSz w:w="11906" w:h="16838"/>
       <w:pgMar w:top="1440" w:right="1440" w:bottom="1440" w:left="1440" w:header="708" w:footer="708" w:gutter="0"/>
       <w:pgNumType w:fmt="lowerRoman" w:start="1"/>
@@ -5923,8 +5886,8 @@
 </file>
 
 <file path=word/comments.xml><?xml version="1.0" encoding="utf-8"?>
-<w:comments xmlns:wpc="http://schemas.microsoft.com/office/word/2010/wordprocessingCanvas" xmlns:cx="http://schemas.microsoft.com/office/drawing/2014/chartex" xmlns:cx1="http://schemas.microsoft.com/office/drawing/2015/9/8/chartex" xmlns:cx2="http://schemas.microsoft.com/office/drawing/2015/10/21/chartex" xmlns:cx3="http://schemas.microsoft.com/office/drawing/2016/5/9/chartex" xmlns:cx4="http://schemas.microsoft.com/office/drawing/2016/5/10/chartex" xmlns:cx5="http://schemas.microsoft.com/office/drawing/2016/5/11/chartex" xmlns:cx6="http://schemas.microsoft.com/office/drawing/2016/5/12/chartex" xmlns:cx7="http://schemas.microsoft.com/office/drawing/2016/5/13/chartex" xmlns:cx8="http://schemas.microsoft.com/office/drawing/2016/5/14/chartex" xmlns:mc="http://schemas.openxmlformats.org/markup-compatibility/2006" xmlns:aink="http://schemas.microsoft.com/office/drawing/2016/ink" xmlns:am3d="http://schemas.microsoft.com/office/drawing/2017/model3d" xmlns:o="urn:schemas-microsoft-com:office:office" xmlns:r="http://schemas.openxmlformats.org/officeDocument/2006/relationships" xmlns:m="http://schemas.openxmlformats.org/officeDocument/2006/math" xmlns:v="urn:schemas-microsoft-com:vml" xmlns:wp14="http://schemas.microsoft.com/office/word/2010/wordprocessingDrawing" xmlns:wp="http://schemas.openxmlformats.org/drawingml/2006/wordprocessingDrawing" xmlns:w10="urn:schemas-microsoft-com:office:word" xmlns:w="http://schemas.openxmlformats.org/wordprocessingml/2006/main" xmlns:w14="http://schemas.microsoft.com/office/word/2010/wordml" xmlns:w15="http://schemas.microsoft.com/office/word/2012/wordml" xmlns:w16cid="http://schemas.microsoft.com/office/word/2016/wordml/cid" xmlns:w16se="http://schemas.microsoft.com/office/word/2015/wordml/symex" xmlns:wpg="http://schemas.microsoft.com/office/word/2010/wordprocessingGroup" xmlns:wpi="http://schemas.microsoft.com/office/word/2010/wordprocessingInk" xmlns:wne="http://schemas.microsoft.com/office/word/2006/wordml" xmlns:wps="http://schemas.microsoft.com/office/word/2010/wordprocessingShape" mc:Ignorable="w14 w15 w16se w16cid wp14">
-  <w:comment w:id="5" w:author="Charnes Nell" w:date="2018-08-17T12:08:00Z" w:initials="CN">
+<w:comments xmlns:wpc="http://schemas.microsoft.com/office/word/2010/wordprocessingCanvas" xmlns:mc="http://schemas.openxmlformats.org/markup-compatibility/2006" xmlns:o="urn:schemas-microsoft-com:office:office" xmlns:r="http://schemas.openxmlformats.org/officeDocument/2006/relationships" xmlns:m="http://schemas.openxmlformats.org/officeDocument/2006/math" xmlns:v="urn:schemas-microsoft-com:vml" xmlns:wp14="http://schemas.microsoft.com/office/word/2010/wordprocessingDrawing" xmlns:wp="http://schemas.openxmlformats.org/drawingml/2006/wordprocessingDrawing" xmlns:w10="urn:schemas-microsoft-com:office:word" xmlns:w="http://schemas.openxmlformats.org/wordprocessingml/2006/main" xmlns:w14="http://schemas.microsoft.com/office/word/2010/wordml" xmlns:w15="http://schemas.microsoft.com/office/word/2012/wordml" xmlns:wpg="http://schemas.microsoft.com/office/word/2010/wordprocessingGroup" xmlns:wpi="http://schemas.microsoft.com/office/word/2010/wordprocessingInk" xmlns:wne="http://schemas.microsoft.com/office/word/2006/wordml" xmlns:wps="http://schemas.microsoft.com/office/word/2010/wordprocessingShape" mc:Ignorable="w14 w15 wp14">
+  <w:comment w:id="4" w:author="Charnes Nell" w:date="2018-08-17T12:08:00Z" w:initials="CN">
     <w:p>
       <w:pPr>
         <w:pStyle w:val="CommentText"/>
@@ -5940,7 +5903,7 @@
       </w:r>
     </w:p>
   </w:comment>
-  <w:comment w:id="6" w:author="Charnes Nell" w:date="2018-08-17T12:12:00Z" w:initials="CN">
+  <w:comment w:id="5" w:author="Charnes Nell" w:date="2018-08-17T12:12:00Z" w:initials="CN">
     <w:p>
       <w:pPr>
         <w:pStyle w:val="CommentText"/>
@@ -5956,7 +5919,7 @@
       </w:r>
     </w:p>
   </w:comment>
-  <w:comment w:id="8" w:author="Charnes Nell" w:date="2018-08-17T12:17:00Z" w:initials="CN">
+  <w:comment w:id="7" w:author="Charnes Nell" w:date="2018-08-17T12:17:00Z" w:initials="CN">
     <w:p>
       <w:pPr>
         <w:pStyle w:val="CommentText"/>
@@ -5972,7 +5935,7 @@
       </w:r>
     </w:p>
   </w:comment>
-  <w:comment w:id="9" w:author="McKeahnie, Collin" w:date="2018-08-17T14:55:00Z" w:initials="MC">
+  <w:comment w:id="8" w:author="McKeahnie, Collin" w:date="2018-08-17T14:55:00Z" w:initials="MC">
     <w:p>
       <w:pPr>
         <w:pStyle w:val="CommentText"/>
@@ -5994,7 +5957,7 @@
       </w:r>
     </w:p>
   </w:comment>
-  <w:comment w:id="10" w:author="Charnes Nell" w:date="2018-08-17T12:15:00Z" w:initials="CN">
+  <w:comment w:id="9" w:author="Charnes Nell" w:date="2018-08-17T12:15:00Z" w:initials="CN">
     <w:p>
       <w:pPr>
         <w:pStyle w:val="CommentText"/>
@@ -6010,7 +5973,7 @@
       </w:r>
     </w:p>
   </w:comment>
-  <w:comment w:id="11" w:author="McKeahnie, Collin" w:date="2018-08-17T14:56:00Z" w:initials="MC">
+  <w:comment w:id="10" w:author="McKeahnie, Collin" w:date="2018-08-17T14:56:00Z" w:initials="MC">
     <w:p>
       <w:pPr>
         <w:pStyle w:val="CommentText"/>
@@ -6043,7 +6006,7 @@
       </w:r>
     </w:p>
   </w:comment>
-  <w:comment w:id="13" w:author="Charnes Nell" w:date="2018-08-17T12:27:00Z" w:initials="CN">
+  <w:comment w:id="12" w:author="Charnes Nell" w:date="2018-08-17T12:27:00Z" w:initials="CN">
     <w:p>
       <w:pPr>
         <w:pStyle w:val="CommentText"/>
@@ -6059,7 +6022,7 @@
       </w:r>
     </w:p>
   </w:comment>
-  <w:comment w:id="17" w:author="Charnes Nell" w:date="2018-08-17T12:23:00Z" w:initials="CN">
+  <w:comment w:id="16" w:author="Charnes Nell" w:date="2018-08-17T12:23:00Z" w:initials="CN">
     <w:p>
       <w:pPr>
         <w:pStyle w:val="CommentText"/>
@@ -6080,7 +6043,7 @@
       </w:pPr>
     </w:p>
   </w:comment>
-  <w:comment w:id="22" w:author="Charnes Nell" w:date="2018-09-17T12:20:00Z" w:initials="CN">
+  <w:comment w:id="21" w:author="Charnes Nell" w:date="2018-09-17T12:20:00Z" w:initials="CN">
     <w:p>
       <w:pPr>
         <w:pStyle w:val="CommentText"/>
@@ -6092,14 +6055,11 @@
         <w:annotationRef/>
       </w:r>
       <w:r>
-        <w:t xml:space="preserve">We can add </w:t>
-      </w:r>
-      <w:r>
-        <w:t xml:space="preserve">OnApplicationPaused() to see if we can’t rectify this </w:t>
+        <w:t xml:space="preserve">We can add OnApplicationPaused() to see if we can’t rectify this </w:t>
       </w:r>
     </w:p>
   </w:comment>
-  <w:comment w:id="28" w:author="McKeahnie, Collin" w:date="2018-08-17T15:43:00Z" w:initials="MC">
+  <w:comment w:id="27" w:author="McKeahnie, Collin" w:date="2018-08-17T15:43:00Z" w:initials="MC">
     <w:p>
       <w:pPr>
         <w:pStyle w:val="CommentText"/>
@@ -6122,7 +6082,7 @@
 </file>
 
 <file path=word/commentsExtended.xml><?xml version="1.0" encoding="utf-8"?>
-<w15:commentsEx xmlns:wpc="http://schemas.microsoft.com/office/word/2010/wordprocessingCanvas" xmlns:cx="http://schemas.microsoft.com/office/drawing/2014/chartex" xmlns:cx1="http://schemas.microsoft.com/office/drawing/2015/9/8/chartex" xmlns:cx2="http://schemas.microsoft.com/office/drawing/2015/10/21/chartex" xmlns:cx3="http://schemas.microsoft.com/office/drawing/2016/5/9/chartex" xmlns:cx4="http://schemas.microsoft.com/office/drawing/2016/5/10/chartex" xmlns:cx5="http://schemas.microsoft.com/office/drawing/2016/5/11/chartex" xmlns:cx6="http://schemas.microsoft.com/office/drawing/2016/5/12/chartex" xmlns:cx7="http://schemas.microsoft.com/office/drawing/2016/5/13/chartex" xmlns:cx8="http://schemas.microsoft.com/office/drawing/2016/5/14/chartex" xmlns:mc="http://schemas.openxmlformats.org/markup-compatibility/2006" xmlns:aink="http://schemas.microsoft.com/office/drawing/2016/ink" xmlns:am3d="http://schemas.microsoft.com/office/drawing/2017/model3d" xmlns:o="urn:schemas-microsoft-com:office:office" xmlns:r="http://schemas.openxmlformats.org/officeDocument/2006/relationships" xmlns:m="http://schemas.openxmlformats.org/officeDocument/2006/math" xmlns:v="urn:schemas-microsoft-com:vml" xmlns:wp14="http://schemas.microsoft.com/office/word/2010/wordprocessingDrawing" xmlns:wp="http://schemas.openxmlformats.org/drawingml/2006/wordprocessingDrawing" xmlns:w10="urn:schemas-microsoft-com:office:word" xmlns:w="http://schemas.openxmlformats.org/wordprocessingml/2006/main" xmlns:w14="http://schemas.microsoft.com/office/word/2010/wordml" xmlns:w15="http://schemas.microsoft.com/office/word/2012/wordml" xmlns:w16cid="http://schemas.microsoft.com/office/word/2016/wordml/cid" xmlns:w16se="http://schemas.microsoft.com/office/word/2015/wordml/symex" xmlns:wpg="http://schemas.microsoft.com/office/word/2010/wordprocessingGroup" xmlns:wpi="http://schemas.microsoft.com/office/word/2010/wordprocessingInk" xmlns:wne="http://schemas.microsoft.com/office/word/2006/wordml" xmlns:wps="http://schemas.microsoft.com/office/word/2010/wordprocessingShape" mc:Ignorable="w14 w15 w16se w16cid wp14">
+<w15:commentsEx xmlns:wpc="http://schemas.microsoft.com/office/word/2010/wordprocessingCanvas" xmlns:mc="http://schemas.openxmlformats.org/markup-compatibility/2006" xmlns:o="urn:schemas-microsoft-com:office:office" xmlns:r="http://schemas.openxmlformats.org/officeDocument/2006/relationships" xmlns:m="http://schemas.openxmlformats.org/officeDocument/2006/math" xmlns:v="urn:schemas-microsoft-com:vml" xmlns:wp14="http://schemas.microsoft.com/office/word/2010/wordprocessingDrawing" xmlns:wp="http://schemas.openxmlformats.org/drawingml/2006/wordprocessingDrawing" xmlns:w10="urn:schemas-microsoft-com:office:word" xmlns:w="http://schemas.openxmlformats.org/wordprocessingml/2006/main" xmlns:w14="http://schemas.microsoft.com/office/word/2010/wordml" xmlns:w15="http://schemas.microsoft.com/office/word/2012/wordml" xmlns:wpg="http://schemas.microsoft.com/office/word/2010/wordprocessingGroup" xmlns:wpi="http://schemas.microsoft.com/office/word/2010/wordprocessingInk" xmlns:wne="http://schemas.microsoft.com/office/word/2006/wordml" xmlns:wps="http://schemas.microsoft.com/office/word/2010/wordprocessingShape" mc:Ignorable="w14 w15 wp14">
   <w15:commentEx w15:paraId="5D5FF544" w15:done="1"/>
   <w15:commentEx w15:paraId="455124B8" w15:done="1"/>
   <w15:commentEx w15:paraId="54FA79B7" w15:done="0"/>
@@ -6152,7 +6112,7 @@
 </file>
 
 <file path=word/endnotes.xml><?xml version="1.0" encoding="utf-8"?>
-<w:endnotes xmlns:wpc="http://schemas.microsoft.com/office/word/2010/wordprocessingCanvas" xmlns:cx="http://schemas.microsoft.com/office/drawing/2014/chartex" xmlns:cx1="http://schemas.microsoft.com/office/drawing/2015/9/8/chartex" xmlns:cx2="http://schemas.microsoft.com/office/drawing/2015/10/21/chartex" xmlns:cx3="http://schemas.microsoft.com/office/drawing/2016/5/9/chartex" xmlns:cx4="http://schemas.microsoft.com/office/drawing/2016/5/10/chartex" xmlns:cx5="http://schemas.microsoft.com/office/drawing/2016/5/11/chartex" xmlns:cx6="http://schemas.microsoft.com/office/drawing/2016/5/12/chartex" xmlns:cx7="http://schemas.microsoft.com/office/drawing/2016/5/13/chartex" xmlns:cx8="http://schemas.microsoft.com/office/drawing/2016/5/14/chartex" xmlns:mc="http://schemas.openxmlformats.org/markup-compatibility/2006" xmlns:aink="http://schemas.microsoft.com/office/drawing/2016/ink" xmlns:am3d="http://schemas.microsoft.com/office/drawing/2017/model3d" xmlns:o="urn:schemas-microsoft-com:office:office" xmlns:r="http://schemas.openxmlformats.org/officeDocument/2006/relationships" xmlns:m="http://schemas.openxmlformats.org/officeDocument/2006/math" xmlns:v="urn:schemas-microsoft-com:vml" xmlns:wp14="http://schemas.microsoft.com/office/word/2010/wordprocessingDrawing" xmlns:wp="http://schemas.openxmlformats.org/drawingml/2006/wordprocessingDrawing" xmlns:w10="urn:schemas-microsoft-com:office:word" xmlns:w="http://schemas.openxmlformats.org/wordprocessingml/2006/main" xmlns:w14="http://schemas.microsoft.com/office/word/2010/wordml" xmlns:w15="http://schemas.microsoft.com/office/word/2012/wordml" xmlns:w16cid="http://schemas.microsoft.com/office/word/2016/wordml/cid" xmlns:w16se="http://schemas.microsoft.com/office/word/2015/wordml/symex" xmlns:wpg="http://schemas.microsoft.com/office/word/2010/wordprocessingGroup" xmlns:wpi="http://schemas.microsoft.com/office/word/2010/wordprocessingInk" xmlns:wne="http://schemas.microsoft.com/office/word/2006/wordml" xmlns:wps="http://schemas.microsoft.com/office/word/2010/wordprocessingShape" mc:Ignorable="w14 w15 w16se w16cid wp14">
+<w:endnotes xmlns:wpc="http://schemas.microsoft.com/office/word/2010/wordprocessingCanvas" xmlns:mc="http://schemas.openxmlformats.org/markup-compatibility/2006" xmlns:o="urn:schemas-microsoft-com:office:office" xmlns:r="http://schemas.openxmlformats.org/officeDocument/2006/relationships" xmlns:m="http://schemas.openxmlformats.org/officeDocument/2006/math" xmlns:v="urn:schemas-microsoft-com:vml" xmlns:wp14="http://schemas.microsoft.com/office/word/2010/wordprocessingDrawing" xmlns:wp="http://schemas.openxmlformats.org/drawingml/2006/wordprocessingDrawing" xmlns:w10="urn:schemas-microsoft-com:office:word" xmlns:w="http://schemas.openxmlformats.org/wordprocessingml/2006/main" xmlns:w14="http://schemas.microsoft.com/office/word/2010/wordml" xmlns:w15="http://schemas.microsoft.com/office/word/2012/wordml" xmlns:wpg="http://schemas.microsoft.com/office/word/2010/wordprocessingGroup" xmlns:wpi="http://schemas.microsoft.com/office/word/2010/wordprocessingInk" xmlns:wne="http://schemas.microsoft.com/office/word/2006/wordml" xmlns:wps="http://schemas.microsoft.com/office/word/2010/wordprocessingShape" mc:Ignorable="w14 w15 wp14">
   <w:endnote w:type="separator" w:id="-1">
     <w:p>
       <w:pPr>
@@ -6177,7 +6137,7 @@
 </file>
 
 <file path=word/footer1.xml><?xml version="1.0" encoding="utf-8"?>
-<w:ftr xmlns:wpc="http://schemas.microsoft.com/office/word/2010/wordprocessingCanvas" xmlns:cx="http://schemas.microsoft.com/office/drawing/2014/chartex" xmlns:cx1="http://schemas.microsoft.com/office/drawing/2015/9/8/chartex" xmlns:cx2="http://schemas.microsoft.com/office/drawing/2015/10/21/chartex" xmlns:cx3="http://schemas.microsoft.com/office/drawing/2016/5/9/chartex" xmlns:cx4="http://schemas.microsoft.com/office/drawing/2016/5/10/chartex" xmlns:cx5="http://schemas.microsoft.com/office/drawing/2016/5/11/chartex" xmlns:cx6="http://schemas.microsoft.com/office/drawing/2016/5/12/chartex" xmlns:cx7="http://schemas.microsoft.com/office/drawing/2016/5/13/chartex" xmlns:cx8="http://schemas.microsoft.com/office/drawing/2016/5/14/chartex" xmlns:mc="http://schemas.openxmlformats.org/markup-compatibility/2006" xmlns:aink="http://schemas.microsoft.com/office/drawing/2016/ink" xmlns:am3d="http://schemas.microsoft.com/office/drawing/2017/model3d" xmlns:o="urn:schemas-microsoft-com:office:office" xmlns:r="http://schemas.openxmlformats.org/officeDocument/2006/relationships" xmlns:m="http://schemas.openxmlformats.org/officeDocument/2006/math" xmlns:v="urn:schemas-microsoft-com:vml" xmlns:wp14="http://schemas.microsoft.com/office/word/2010/wordprocessingDrawing" xmlns:wp="http://schemas.openxmlformats.org/drawingml/2006/wordprocessingDrawing" xmlns:w10="urn:schemas-microsoft-com:office:word" xmlns:w="http://schemas.openxmlformats.org/wordprocessingml/2006/main" xmlns:w14="http://schemas.microsoft.com/office/word/2010/wordml" xmlns:w15="http://schemas.microsoft.com/office/word/2012/wordml" xmlns:w16cid="http://schemas.microsoft.com/office/word/2016/wordml/cid" xmlns:w16se="http://schemas.microsoft.com/office/word/2015/wordml/symex" xmlns:wpg="http://schemas.microsoft.com/office/word/2010/wordprocessingGroup" xmlns:wpi="http://schemas.microsoft.com/office/word/2010/wordprocessingInk" xmlns:wne="http://schemas.microsoft.com/office/word/2006/wordml" xmlns:wps="http://schemas.microsoft.com/office/word/2010/wordprocessingShape" mc:Ignorable="w14 w15 w16se w16cid wp14">
+<w:ftr xmlns:wpc="http://schemas.microsoft.com/office/word/2010/wordprocessingCanvas" xmlns:mc="http://schemas.openxmlformats.org/markup-compatibility/2006" xmlns:o="urn:schemas-microsoft-com:office:office" xmlns:r="http://schemas.openxmlformats.org/officeDocument/2006/relationships" xmlns:m="http://schemas.openxmlformats.org/officeDocument/2006/math" xmlns:v="urn:schemas-microsoft-com:vml" xmlns:wp14="http://schemas.microsoft.com/office/word/2010/wordprocessingDrawing" xmlns:wp="http://schemas.openxmlformats.org/drawingml/2006/wordprocessingDrawing" xmlns:w10="urn:schemas-microsoft-com:office:word" xmlns:w="http://schemas.openxmlformats.org/wordprocessingml/2006/main" xmlns:w14="http://schemas.microsoft.com/office/word/2010/wordml" xmlns:w15="http://schemas.microsoft.com/office/word/2012/wordml" xmlns:wpg="http://schemas.microsoft.com/office/word/2010/wordprocessingGroup" xmlns:wpi="http://schemas.microsoft.com/office/word/2010/wordprocessingInk" xmlns:wne="http://schemas.microsoft.com/office/word/2006/wordml" xmlns:wps="http://schemas.microsoft.com/office/word/2010/wordprocessingShape" mc:Ignorable="w14 w15 wp14">
   <w:sdt>
     <w:sdtPr>
       <w:id w:val="574014758"/>
@@ -6230,7 +6190,7 @@
 </file>
 
 <file path=word/footnotes.xml><?xml version="1.0" encoding="utf-8"?>
-<w:footnotes xmlns:wpc="http://schemas.microsoft.com/office/word/2010/wordprocessingCanvas" xmlns:cx="http://schemas.microsoft.com/office/drawing/2014/chartex" xmlns:cx1="http://schemas.microsoft.com/office/drawing/2015/9/8/chartex" xmlns:cx2="http://schemas.microsoft.com/office/drawing/2015/10/21/chartex" xmlns:cx3="http://schemas.microsoft.com/office/drawing/2016/5/9/chartex" xmlns:cx4="http://schemas.microsoft.com/office/drawing/2016/5/10/chartex" xmlns:cx5="http://schemas.microsoft.com/office/drawing/2016/5/11/chartex" xmlns:cx6="http://schemas.microsoft.com/office/drawing/2016/5/12/chartex" xmlns:cx7="http://schemas.microsoft.com/office/drawing/2016/5/13/chartex" xmlns:cx8="http://schemas.microsoft.com/office/drawing/2016/5/14/chartex" xmlns:mc="http://schemas.openxmlformats.org/markup-compatibility/2006" xmlns:aink="http://schemas.microsoft.com/office/drawing/2016/ink" xmlns:am3d="http://schemas.microsoft.com/office/drawing/2017/model3d" xmlns:o="urn:schemas-microsoft-com:office:office" xmlns:r="http://schemas.openxmlformats.org/officeDocument/2006/relationships" xmlns:m="http://schemas.openxmlformats.org/officeDocument/2006/math" xmlns:v="urn:schemas-microsoft-com:vml" xmlns:wp14="http://schemas.microsoft.com/office/word/2010/wordprocessingDrawing" xmlns:wp="http://schemas.openxmlformats.org/drawingml/2006/wordprocessingDrawing" xmlns:w10="urn:schemas-microsoft-com:office:word" xmlns:w="http://schemas.openxmlformats.org/wordprocessingml/2006/main" xmlns:w14="http://schemas.microsoft.com/office/word/2010/wordml" xmlns:w15="http://schemas.microsoft.com/office/word/2012/wordml" xmlns:w16cid="http://schemas.microsoft.com/office/word/2016/wordml/cid" xmlns:w16se="http://schemas.microsoft.com/office/word/2015/wordml/symex" xmlns:wpg="http://schemas.microsoft.com/office/word/2010/wordprocessingGroup" xmlns:wpi="http://schemas.microsoft.com/office/word/2010/wordprocessingInk" xmlns:wne="http://schemas.microsoft.com/office/word/2006/wordml" xmlns:wps="http://schemas.microsoft.com/office/word/2010/wordprocessingShape" mc:Ignorable="w14 w15 w16se w16cid wp14">
+<w:footnotes xmlns:wpc="http://schemas.microsoft.com/office/word/2010/wordprocessingCanvas" xmlns:mc="http://schemas.openxmlformats.org/markup-compatibility/2006" xmlns:o="urn:schemas-microsoft-com:office:office" xmlns:r="http://schemas.openxmlformats.org/officeDocument/2006/relationships" xmlns:m="http://schemas.openxmlformats.org/officeDocument/2006/math" xmlns:v="urn:schemas-microsoft-com:vml" xmlns:wp14="http://schemas.microsoft.com/office/word/2010/wordprocessingDrawing" xmlns:wp="http://schemas.openxmlformats.org/drawingml/2006/wordprocessingDrawing" xmlns:w10="urn:schemas-microsoft-com:office:word" xmlns:w="http://schemas.openxmlformats.org/wordprocessingml/2006/main" xmlns:w14="http://schemas.microsoft.com/office/word/2010/wordml" xmlns:w15="http://schemas.microsoft.com/office/word/2012/wordml" xmlns:wpg="http://schemas.microsoft.com/office/word/2010/wordprocessingGroup" xmlns:wpi="http://schemas.microsoft.com/office/word/2010/wordprocessingInk" xmlns:wne="http://schemas.microsoft.com/office/word/2006/wordml" xmlns:wps="http://schemas.microsoft.com/office/word/2010/wordprocessingShape" mc:Ignorable="w14 w15 wp14">
   <w:footnote w:type="separator" w:id="-1">
     <w:p>
       <w:pPr>
@@ -6255,7 +6215,7 @@
 </file>
 
 <file path=word/numbering.xml><?xml version="1.0" encoding="utf-8"?>
-<w:numbering xmlns:wpc="http://schemas.microsoft.com/office/word/2010/wordprocessingCanvas" xmlns:cx="http://schemas.microsoft.com/office/drawing/2014/chartex" xmlns:cx1="http://schemas.microsoft.com/office/drawing/2015/9/8/chartex" xmlns:cx2="http://schemas.microsoft.com/office/drawing/2015/10/21/chartex" xmlns:cx3="http://schemas.microsoft.com/office/drawing/2016/5/9/chartex" xmlns:cx4="http://schemas.microsoft.com/office/drawing/2016/5/10/chartex" xmlns:cx5="http://schemas.microsoft.com/office/drawing/2016/5/11/chartex" xmlns:cx6="http://schemas.microsoft.com/office/drawing/2016/5/12/chartex" xmlns:cx7="http://schemas.microsoft.com/office/drawing/2016/5/13/chartex" xmlns:cx8="http://schemas.microsoft.com/office/drawing/2016/5/14/chartex" xmlns:mc="http://schemas.openxmlformats.org/markup-compatibility/2006" xmlns:aink="http://schemas.microsoft.com/office/drawing/2016/ink" xmlns:am3d="http://schemas.microsoft.com/office/drawing/2017/model3d" xmlns:o="urn:schemas-microsoft-com:office:office" xmlns:r="http://schemas.openxmlformats.org/officeDocument/2006/relationships" xmlns:m="http://schemas.openxmlformats.org/officeDocument/2006/math" xmlns:v="urn:schemas-microsoft-com:vml" xmlns:wp14="http://schemas.microsoft.com/office/word/2010/wordprocessingDrawing" xmlns:wp="http://schemas.openxmlformats.org/drawingml/2006/wordprocessingDrawing" xmlns:w10="urn:schemas-microsoft-com:office:word" xmlns:w="http://schemas.openxmlformats.org/wordprocessingml/2006/main" xmlns:w14="http://schemas.microsoft.com/office/word/2010/wordml" xmlns:w15="http://schemas.microsoft.com/office/word/2012/wordml" xmlns:w16cid="http://schemas.microsoft.com/office/word/2016/wordml/cid" xmlns:w16se="http://schemas.microsoft.com/office/word/2015/wordml/symex" xmlns:wpg="http://schemas.microsoft.com/office/word/2010/wordprocessingGroup" xmlns:wpi="http://schemas.microsoft.com/office/word/2010/wordprocessingInk" xmlns:wne="http://schemas.microsoft.com/office/word/2006/wordml" xmlns:wps="http://schemas.microsoft.com/office/word/2010/wordprocessingShape" mc:Ignorable="w14 w15 w16se w16cid wp14">
+<w:numbering xmlns:wpc="http://schemas.microsoft.com/office/word/2010/wordprocessingCanvas" xmlns:mc="http://schemas.openxmlformats.org/markup-compatibility/2006" xmlns:o="urn:schemas-microsoft-com:office:office" xmlns:r="http://schemas.openxmlformats.org/officeDocument/2006/relationships" xmlns:m="http://schemas.openxmlformats.org/officeDocument/2006/math" xmlns:v="urn:schemas-microsoft-com:vml" xmlns:wp14="http://schemas.microsoft.com/office/word/2010/wordprocessingDrawing" xmlns:wp="http://schemas.openxmlformats.org/drawingml/2006/wordprocessingDrawing" xmlns:w10="urn:schemas-microsoft-com:office:word" xmlns:w="http://schemas.openxmlformats.org/wordprocessingml/2006/main" xmlns:w14="http://schemas.microsoft.com/office/word/2010/wordml" xmlns:w15="http://schemas.microsoft.com/office/word/2012/wordml" xmlns:wpg="http://schemas.microsoft.com/office/word/2010/wordprocessingGroup" xmlns:wpi="http://schemas.microsoft.com/office/word/2010/wordprocessingInk" xmlns:wne="http://schemas.microsoft.com/office/word/2006/wordml" xmlns:wps="http://schemas.microsoft.com/office/word/2010/wordprocessingShape" mc:Ignorable="w14 w15 wp14">
   <w:abstractNum w:abstractNumId="0" w15:restartNumberingAfterBreak="0">
     <w:nsid w:val="00D05CC2"/>
     <w:multiLevelType w:val="hybridMultilevel"/>
@@ -10790,7 +10750,7 @@
 </file>
 
 <file path=word/people.xml><?xml version="1.0" encoding="utf-8"?>
-<w15:people xmlns:wpc="http://schemas.microsoft.com/office/word/2010/wordprocessingCanvas" xmlns:cx="http://schemas.microsoft.com/office/drawing/2014/chartex" xmlns:cx1="http://schemas.microsoft.com/office/drawing/2015/9/8/chartex" xmlns:cx2="http://schemas.microsoft.com/office/drawing/2015/10/21/chartex" xmlns:cx3="http://schemas.microsoft.com/office/drawing/2016/5/9/chartex" xmlns:cx4="http://schemas.microsoft.com/office/drawing/2016/5/10/chartex" xmlns:cx5="http://schemas.microsoft.com/office/drawing/2016/5/11/chartex" xmlns:cx6="http://schemas.microsoft.com/office/drawing/2016/5/12/chartex" xmlns:cx7="http://schemas.microsoft.com/office/drawing/2016/5/13/chartex" xmlns:cx8="http://schemas.microsoft.com/office/drawing/2016/5/14/chartex" xmlns:mc="http://schemas.openxmlformats.org/markup-compatibility/2006" xmlns:aink="http://schemas.microsoft.com/office/drawing/2016/ink" xmlns:am3d="http://schemas.microsoft.com/office/drawing/2017/model3d" xmlns:o="urn:schemas-microsoft-com:office:office" xmlns:r="http://schemas.openxmlformats.org/officeDocument/2006/relationships" xmlns:m="http://schemas.openxmlformats.org/officeDocument/2006/math" xmlns:v="urn:schemas-microsoft-com:vml" xmlns:wp14="http://schemas.microsoft.com/office/word/2010/wordprocessingDrawing" xmlns:wp="http://schemas.openxmlformats.org/drawingml/2006/wordprocessingDrawing" xmlns:w10="urn:schemas-microsoft-com:office:word" xmlns:w="http://schemas.openxmlformats.org/wordprocessingml/2006/main" xmlns:w14="http://schemas.microsoft.com/office/word/2010/wordml" xmlns:w15="http://schemas.microsoft.com/office/word/2012/wordml" xmlns:w16cid="http://schemas.microsoft.com/office/word/2016/wordml/cid" xmlns:w16se="http://schemas.microsoft.com/office/word/2015/wordml/symex" xmlns:wpg="http://schemas.microsoft.com/office/word/2010/wordprocessingGroup" xmlns:wpi="http://schemas.microsoft.com/office/word/2010/wordprocessingInk" xmlns:wne="http://schemas.microsoft.com/office/word/2006/wordml" xmlns:wps="http://schemas.microsoft.com/office/word/2010/wordprocessingShape" mc:Ignorable="w14 w15 w16se w16cid wp14">
+<w15:people xmlns:wpc="http://schemas.microsoft.com/office/word/2010/wordprocessingCanvas" xmlns:mc="http://schemas.openxmlformats.org/markup-compatibility/2006" xmlns:o="urn:schemas-microsoft-com:office:office" xmlns:r="http://schemas.openxmlformats.org/officeDocument/2006/relationships" xmlns:m="http://schemas.openxmlformats.org/officeDocument/2006/math" xmlns:v="urn:schemas-microsoft-com:vml" xmlns:wp14="http://schemas.microsoft.com/office/word/2010/wordprocessingDrawing" xmlns:wp="http://schemas.openxmlformats.org/drawingml/2006/wordprocessingDrawing" xmlns:w10="urn:schemas-microsoft-com:office:word" xmlns:w="http://schemas.openxmlformats.org/wordprocessingml/2006/main" xmlns:w14="http://schemas.microsoft.com/office/word/2010/wordml" xmlns:w15="http://schemas.microsoft.com/office/word/2012/wordml" xmlns:wpg="http://schemas.microsoft.com/office/word/2010/wordprocessingGroup" xmlns:wpi="http://schemas.microsoft.com/office/word/2010/wordprocessingInk" xmlns:wne="http://schemas.microsoft.com/office/word/2006/wordml" xmlns:wps="http://schemas.microsoft.com/office/word/2010/wordprocessingShape" mc:Ignorable="w14 w15 wp14">
   <w15:person w15:author="Charnes Nell">
     <w15:presenceInfo w15:providerId="None" w15:userId="Charnes Nell"/>
   </w15:person>
@@ -10801,7 +10761,7 @@
 </file>
 
 <file path=word/styles.xml><?xml version="1.0" encoding="utf-8"?>
-<w:styles xmlns:mc="http://schemas.openxmlformats.org/markup-compatibility/2006" xmlns:r="http://schemas.openxmlformats.org/officeDocument/2006/relationships" xmlns:w="http://schemas.openxmlformats.org/wordprocessingml/2006/main" xmlns:w14="http://schemas.microsoft.com/office/word/2010/wordml" xmlns:w15="http://schemas.microsoft.com/office/word/2012/wordml" xmlns:w16cid="http://schemas.microsoft.com/office/word/2016/wordml/cid" xmlns:w16se="http://schemas.microsoft.com/office/word/2015/wordml/symex" mc:Ignorable="w14 w15 w16se w16cid">
+<w:styles xmlns:mc="http://schemas.openxmlformats.org/markup-compatibility/2006" xmlns:r="http://schemas.openxmlformats.org/officeDocument/2006/relationships" xmlns:w="http://schemas.openxmlformats.org/wordprocessingml/2006/main" xmlns:w14="http://schemas.microsoft.com/office/word/2010/wordml" xmlns:w15="http://schemas.microsoft.com/office/word/2012/wordml" mc:Ignorable="w14 w15">
   <w:docDefaults>
     <w:rPrDefault>
       <w:rPr>
@@ -10817,7 +10777,7 @@
       </w:pPr>
     </w:pPrDefault>
   </w:docDefaults>
-  <w:latentStyles w:defLockedState="0" w:defUIPriority="99" w:defSemiHidden="0" w:defUnhideWhenUsed="0" w:defQFormat="0" w:count="375">
+  <w:latentStyles w:defLockedState="0" w:defUIPriority="99" w:defSemiHidden="0" w:defUnhideWhenUsed="0" w:defQFormat="0" w:count="371">
     <w:lsdException w:name="Normal" w:uiPriority="0" w:qFormat="1"/>
     <w:lsdException w:name="heading 1" w:uiPriority="9" w:qFormat="1"/>
     <w:lsdException w:name="heading 2" w:semiHidden="1" w:uiPriority="9" w:unhideWhenUsed="1" w:qFormat="1"/>
@@ -11189,10 +11149,6 @@
     <w:lsdException w:name="List Table 5 Dark Accent 6" w:uiPriority="50"/>
     <w:lsdException w:name="List Table 6 Colorful Accent 6" w:uiPriority="51"/>
     <w:lsdException w:name="List Table 7 Colorful Accent 6" w:uiPriority="52"/>
-    <w:lsdException w:name="Mention" w:semiHidden="1" w:unhideWhenUsed="1"/>
-    <w:lsdException w:name="Smart Hyperlink" w:semiHidden="1" w:unhideWhenUsed="1"/>
-    <w:lsdException w:name="Hashtag" w:semiHidden="1" w:unhideWhenUsed="1"/>
-    <w:lsdException w:name="Unresolved Mention" w:semiHidden="1" w:unhideWhenUsed="1"/>
   </w:latentStyles>
   <w:style w:type="paragraph" w:default="1" w:styleId="Normal">
     <w:name w:val="Normal"/>
@@ -12575,7 +12531,7 @@
 </file>
 
 <file path=word/glossary/document.xml><?xml version="1.0" encoding="utf-8"?>
-<w:glossaryDocument xmlns:wpc="http://schemas.microsoft.com/office/word/2010/wordprocessingCanvas" xmlns:cx="http://schemas.microsoft.com/office/drawing/2014/chartex" xmlns:cx1="http://schemas.microsoft.com/office/drawing/2015/9/8/chartex" xmlns:cx2="http://schemas.microsoft.com/office/drawing/2015/10/21/chartex" xmlns:cx3="http://schemas.microsoft.com/office/drawing/2016/5/9/chartex" xmlns:cx4="http://schemas.microsoft.com/office/drawing/2016/5/10/chartex" xmlns:cx5="http://schemas.microsoft.com/office/drawing/2016/5/11/chartex" xmlns:cx6="http://schemas.microsoft.com/office/drawing/2016/5/12/chartex" xmlns:cx7="http://schemas.microsoft.com/office/drawing/2016/5/13/chartex" xmlns:cx8="http://schemas.microsoft.com/office/drawing/2016/5/14/chartex" xmlns:mc="http://schemas.openxmlformats.org/markup-compatibility/2006" xmlns:aink="http://schemas.microsoft.com/office/drawing/2016/ink" xmlns:am3d="http://schemas.microsoft.com/office/drawing/2017/model3d" xmlns:o="urn:schemas-microsoft-com:office:office" xmlns:r="http://schemas.openxmlformats.org/officeDocument/2006/relationships" xmlns:m="http://schemas.openxmlformats.org/officeDocument/2006/math" xmlns:v="urn:schemas-microsoft-com:vml" xmlns:wp14="http://schemas.microsoft.com/office/word/2010/wordprocessingDrawing" xmlns:wp="http://schemas.openxmlformats.org/drawingml/2006/wordprocessingDrawing" xmlns:w10="urn:schemas-microsoft-com:office:word" xmlns:w="http://schemas.openxmlformats.org/wordprocessingml/2006/main" xmlns:w14="http://schemas.microsoft.com/office/word/2010/wordml" xmlns:w15="http://schemas.microsoft.com/office/word/2012/wordml" xmlns:w16cid="http://schemas.microsoft.com/office/word/2016/wordml/cid" xmlns:w16se="http://schemas.microsoft.com/office/word/2015/wordml/symex" xmlns:wpg="http://schemas.microsoft.com/office/word/2010/wordprocessingGroup" xmlns:wpi="http://schemas.microsoft.com/office/word/2010/wordprocessingInk" xmlns:wne="http://schemas.microsoft.com/office/word/2006/wordml" xmlns:wps="http://schemas.microsoft.com/office/word/2010/wordprocessingShape" mc:Ignorable="w14 w15 w16se w16cid wp14">
+<w:glossaryDocument xmlns:wpc="http://schemas.microsoft.com/office/word/2010/wordprocessingCanvas" xmlns:mc="http://schemas.openxmlformats.org/markup-compatibility/2006" xmlns:o="urn:schemas-microsoft-com:office:office" xmlns:r="http://schemas.openxmlformats.org/officeDocument/2006/relationships" xmlns:m="http://schemas.openxmlformats.org/officeDocument/2006/math" xmlns:v="urn:schemas-microsoft-com:vml" xmlns:wp14="http://schemas.microsoft.com/office/word/2010/wordprocessingDrawing" xmlns:wp="http://schemas.openxmlformats.org/drawingml/2006/wordprocessingDrawing" xmlns:w10="urn:schemas-microsoft-com:office:word" xmlns:w="http://schemas.openxmlformats.org/wordprocessingml/2006/main" xmlns:w14="http://schemas.microsoft.com/office/word/2010/wordml" xmlns:w15="http://schemas.microsoft.com/office/word/2012/wordml" xmlns:wpg="http://schemas.microsoft.com/office/word/2010/wordprocessingGroup" xmlns:wpi="http://schemas.microsoft.com/office/word/2010/wordprocessingInk" xmlns:wne="http://schemas.microsoft.com/office/word/2006/wordml" xmlns:wps="http://schemas.microsoft.com/office/word/2010/wordprocessingShape" mc:Ignorable="w14 w15 wp14">
   <w:docParts>
     <w:docPart>
       <w:docPartPr>
@@ -12599,7 +12555,7 @@
           </w:pPr>
           <w:r>
             <w:rPr>
-              <w:color w:val="2F5496" w:themeColor="accent1" w:themeShade="BF"/>
+              <w:color w:val="2E74B5" w:themeColor="accent1" w:themeShade="BF"/>
             </w:rPr>
             <w:t>[Company name]</w:t>
           </w:r>
@@ -12611,7 +12567,7 @@
 </file>
 
 <file path=word/glossary/fontTable.xml><?xml version="1.0" encoding="utf-8"?>
-<w:fonts xmlns:mc="http://schemas.openxmlformats.org/markup-compatibility/2006" xmlns:r="http://schemas.openxmlformats.org/officeDocument/2006/relationships" xmlns:w="http://schemas.openxmlformats.org/wordprocessingml/2006/main" xmlns:w14="http://schemas.microsoft.com/office/word/2010/wordml" xmlns:w15="http://schemas.microsoft.com/office/word/2012/wordml" xmlns:w16cid="http://schemas.microsoft.com/office/word/2016/wordml/cid" xmlns:w16se="http://schemas.microsoft.com/office/word/2015/wordml/symex" mc:Ignorable="w14 w15 w16se w16cid">
+<w:fonts xmlns:mc="http://schemas.openxmlformats.org/markup-compatibility/2006" xmlns:r="http://schemas.openxmlformats.org/officeDocument/2006/relationships" xmlns:w="http://schemas.openxmlformats.org/wordprocessingml/2006/main" xmlns:w14="http://schemas.microsoft.com/office/word/2010/wordml" xmlns:w15="http://schemas.microsoft.com/office/word/2012/wordml" mc:Ignorable="w14 w15">
   <w:font w:name="Times New Roman">
     <w:panose1 w:val="02020603050405020304"/>
     <w:charset w:val="00"/>
@@ -12665,7 +12621,7 @@
 </file>
 
 <file path=word/glossary/settings.xml><?xml version="1.0" encoding="utf-8"?>
-<w:settings xmlns:mc="http://schemas.openxmlformats.org/markup-compatibility/2006" xmlns:o="urn:schemas-microsoft-com:office:office" xmlns:r="http://schemas.openxmlformats.org/officeDocument/2006/relationships" xmlns:m="http://schemas.openxmlformats.org/officeDocument/2006/math" xmlns:v="urn:schemas-microsoft-com:vml" xmlns:w10="urn:schemas-microsoft-com:office:word" xmlns:w="http://schemas.openxmlformats.org/wordprocessingml/2006/main" xmlns:w14="http://schemas.microsoft.com/office/word/2010/wordml" xmlns:w15="http://schemas.microsoft.com/office/word/2012/wordml" xmlns:w16cid="http://schemas.microsoft.com/office/word/2016/wordml/cid" xmlns:w16se="http://schemas.microsoft.com/office/word/2015/wordml/symex" xmlns:sl="http://schemas.openxmlformats.org/schemaLibrary/2006/main" mc:Ignorable="w14 w15 w16se w16cid">
+<w:settings xmlns:mc="http://schemas.openxmlformats.org/markup-compatibility/2006" xmlns:o="urn:schemas-microsoft-com:office:office" xmlns:r="http://schemas.openxmlformats.org/officeDocument/2006/relationships" xmlns:m="http://schemas.openxmlformats.org/officeDocument/2006/math" xmlns:v="urn:schemas-microsoft-com:vml" xmlns:w10="urn:schemas-microsoft-com:office:word" xmlns:w="http://schemas.openxmlformats.org/wordprocessingml/2006/main" xmlns:w14="http://schemas.microsoft.com/office/word/2010/wordml" xmlns:w15="http://schemas.microsoft.com/office/word/2012/wordml" xmlns:sl="http://schemas.openxmlformats.org/schemaLibrary/2006/main" mc:Ignorable="w14 w15">
   <w:view w:val="normal"/>
   <w:defaultTabStop w:val="720"/>
   <w:characterSpacingControl w:val="doNotCompress"/>
@@ -12676,13 +12632,13 @@
     <w:compatSetting w:name="enableOpenTypeFeatures" w:uri="http://schemas.microsoft.com/office/word" w:val="1"/>
     <w:compatSetting w:name="doNotFlipMirrorIndents" w:uri="http://schemas.microsoft.com/office/word" w:val="1"/>
     <w:compatSetting w:name="differentiateMultirowTableHeaders" w:uri="http://schemas.microsoft.com/office/word" w:val="1"/>
-    <w:compatSetting w:name="useWord2013TrackBottomHyphenation" w:uri="http://schemas.microsoft.com/office/word" w:val="1"/>
   </w:compat>
   <w:rsids>
     <w:rsidRoot w:val="0006511E"/>
     <w:rsid w:val="00007C14"/>
     <w:rsid w:val="0006511E"/>
     <w:rsid w:val="00067FC7"/>
+    <w:rsid w:val="00122B8A"/>
     <w:rsid w:val="00154BEC"/>
     <w:rsid w:val="003737DD"/>
     <w:rsid w:val="00443A71"/>
@@ -12724,7 +12680,7 @@
 </file>
 
 <file path=word/glossary/styles.xml><?xml version="1.0" encoding="utf-8"?>
-<w:styles xmlns:mc="http://schemas.openxmlformats.org/markup-compatibility/2006" xmlns:r="http://schemas.openxmlformats.org/officeDocument/2006/relationships" xmlns:w="http://schemas.openxmlformats.org/wordprocessingml/2006/main" xmlns:w14="http://schemas.microsoft.com/office/word/2010/wordml" xmlns:w15="http://schemas.microsoft.com/office/word/2012/wordml" xmlns:w16cid="http://schemas.microsoft.com/office/word/2016/wordml/cid" xmlns:w16se="http://schemas.microsoft.com/office/word/2015/wordml/symex" mc:Ignorable="w14 w15 w16se w16cid">
+<w:styles xmlns:mc="http://schemas.openxmlformats.org/markup-compatibility/2006" xmlns:r="http://schemas.openxmlformats.org/officeDocument/2006/relationships" xmlns:w="http://schemas.openxmlformats.org/wordprocessingml/2006/main" xmlns:w14="http://schemas.microsoft.com/office/word/2010/wordml" xmlns:w15="http://schemas.microsoft.com/office/word/2012/wordml" mc:Ignorable="w14 w15">
   <w:docDefaults>
     <w:rPrDefault>
       <w:rPr>
@@ -12740,7 +12696,7 @@
       </w:pPr>
     </w:pPrDefault>
   </w:docDefaults>
-  <w:latentStyles w:defLockedState="0" w:defUIPriority="99" w:defSemiHidden="0" w:defUnhideWhenUsed="0" w:defQFormat="0" w:count="375">
+  <w:latentStyles w:defLockedState="0" w:defUIPriority="99" w:defSemiHidden="0" w:defUnhideWhenUsed="0" w:defQFormat="0" w:count="371">
     <w:lsdException w:name="Normal" w:uiPriority="0" w:qFormat="1"/>
     <w:lsdException w:name="heading 1" w:uiPriority="9" w:qFormat="1"/>
     <w:lsdException w:name="heading 2" w:semiHidden="1" w:uiPriority="9" w:unhideWhenUsed="1" w:qFormat="1"/>
@@ -13112,10 +13068,6 @@
     <w:lsdException w:name="List Table 5 Dark Accent 6" w:uiPriority="50"/>
     <w:lsdException w:name="List Table 6 Colorful Accent 6" w:uiPriority="51"/>
     <w:lsdException w:name="List Table 7 Colorful Accent 6" w:uiPriority="52"/>
-    <w:lsdException w:name="Mention" w:semiHidden="1" w:unhideWhenUsed="1"/>
-    <w:lsdException w:name="Smart Hyperlink" w:semiHidden="1" w:unhideWhenUsed="1"/>
-    <w:lsdException w:name="Hashtag" w:semiHidden="1" w:unhideWhenUsed="1"/>
-    <w:lsdException w:name="Unresolved Mention" w:semiHidden="1" w:unhideWhenUsed="1"/>
   </w:latentStyles>
   <w:style w:type="paragraph" w:default="1" w:styleId="Normal">
     <w:name w:val="Normal"/>
@@ -13203,7 +13155,7 @@
 </file>
 
 <file path=word/glossary/webSettings.xml><?xml version="1.0" encoding="utf-8"?>
-<w:webSettings xmlns:mc="http://schemas.openxmlformats.org/markup-compatibility/2006" xmlns:r="http://schemas.openxmlformats.org/officeDocument/2006/relationships" xmlns:w="http://schemas.openxmlformats.org/wordprocessingml/2006/main" xmlns:w14="http://schemas.microsoft.com/office/word/2010/wordml" xmlns:w15="http://schemas.microsoft.com/office/word/2012/wordml" xmlns:w16cid="http://schemas.microsoft.com/office/word/2016/wordml/cid" xmlns:w16se="http://schemas.microsoft.com/office/word/2015/wordml/symex" mc:Ignorable="w14 w15 w16se w16cid">
+<w:webSettings xmlns:mc="http://schemas.openxmlformats.org/markup-compatibility/2006" xmlns:r="http://schemas.openxmlformats.org/officeDocument/2006/relationships" xmlns:w="http://schemas.openxmlformats.org/wordprocessingml/2006/main" xmlns:w14="http://schemas.microsoft.com/office/word/2010/wordml" xmlns:w15="http://schemas.microsoft.com/office/word/2012/wordml" mc:Ignorable="w14 w15">
   <w:optimizeForBrowser/>
   <w:allowPNG/>
 </w:webSettings>
@@ -13509,7 +13461,7 @@
 </file>
 
 <file path=customXml/itemProps1.xml><?xml version="1.0" encoding="utf-8"?>
-<ds:datastoreItem xmlns:ds="http://schemas.openxmlformats.org/officeDocument/2006/customXml" ds:itemID="{D8BDD960-5D86-438C-9EF5-78B649E154F0}">
+<ds:datastoreItem xmlns:ds="http://schemas.openxmlformats.org/officeDocument/2006/customXml" ds:itemID="{A81F98B3-ACAA-434D-B3A2-C7BE54E850DA}">
   <ds:schemaRefs>
     <ds:schemaRef ds:uri="http://schemas.openxmlformats.org/officeDocument/2006/bibliography"/>
   </ds:schemaRefs>

</xml_diff>